<commit_message>
updated some docx, added vif test
</commit_message>
<xml_diff>
--- a/skripsi/Surat - Proposal/2.Surat Keterangan.docx
+++ b/skripsi/Surat - Proposal/2.Surat Keterangan.docx
@@ -17,13 +17,21 @@
         <w:t>Makassar,</w:t>
       </w:r>
       <w:r>
-        <w:t xml:space="preserve"> 13</w:t>
-      </w:r>
-      <w:r>
         <w:t xml:space="preserve"> </w:t>
       </w:r>
       <w:r>
-        <w:t>September</w:t>
+        <w:t>13</w:t>
+      </w:r>
+      <w:r>
+        <w:t xml:space="preserve"> </w:t>
+      </w:r>
+      <w:r>
+        <w:t>Septembe</w:t>
+      </w:r>
+      <w:bookmarkStart w:id="0" w:name="_GoBack"/>
+      <w:bookmarkEnd w:id="0"/>
+      <w:r>
+        <w:t>r</w:t>
       </w:r>
       <w:r>
         <w:t xml:space="preserve"> 201</w:t>
@@ -285,7 +293,15 @@
           <w:bCs/>
           <w:lang w:val="sv-SE"/>
         </w:rPr>
-        <w:t>Seminar I</w:t>
+        <w:t xml:space="preserve">Seminar </w:t>
+      </w:r>
+      <w:r>
+        <w:rPr>
+          <w:b/>
+          <w:bCs/>
+          <w:lang w:val="sv-SE"/>
+        </w:rPr>
+        <w:t>I</w:t>
       </w:r>
       <w:r>
         <w:rPr>
@@ -307,7 +323,13 @@
         <w:rPr>
           <w:b/>
         </w:rPr>
-        <w:t>401H1331</w:t>
+        <w:t>18H07140</w:t>
+      </w:r>
+      <w:r>
+        <w:rPr>
+          <w:b/>
+        </w:rPr>
+        <w:t>101</w:t>
       </w:r>
       <w:r>
         <w:rPr>
@@ -349,7 +371,13 @@
         <w:rPr>
           <w:b/>
         </w:rPr>
-        <w:t xml:space="preserve">Mengkombinasikan Teknik </w:t>
+        <w:t>Kombinasi</w:t>
+      </w:r>
+      <w:r>
+        <w:rPr>
+          <w:b/>
+        </w:rPr>
+        <w:t xml:space="preserve"> Teknik </w:t>
       </w:r>
       <w:r>
         <w:rPr>
@@ -363,7 +391,7 @@
         <w:rPr>
           <w:b/>
         </w:rPr>
-        <w:t xml:space="preserve"> dengan Algoritma </w:t>
+        <w:t xml:space="preserve"> dan Algoritma </w:t>
       </w:r>
       <w:r>
         <w:rPr>
@@ -377,7 +405,7 @@
         <w:rPr>
           <w:b/>
         </w:rPr>
-        <w:t xml:space="preserve">  </w:t>
+        <w:t xml:space="preserve"> </w:t>
       </w:r>
       <w:r>
         <w:rPr>
@@ -391,15 +419,13 @@
         <w:rPr>
           <w:b/>
         </w:rPr>
-        <w:t xml:space="preserve"> Untuk Mengatasi </w:t>
-      </w:r>
-      <w:r>
-        <w:rPr>
-          <w:b/>
-          <w:i/>
-          <w:iCs/>
-        </w:rPr>
-        <w:t>Dataset</w:t>
+        <w:t xml:space="preserve"> </w:t>
+      </w:r>
+      <w:r>
+        <w:rPr>
+          <w:b/>
+        </w:rPr>
+        <w:t>Pada Kelas</w:t>
       </w:r>
       <w:r>
         <w:rPr>
@@ -711,58 +737,79 @@
     <w:p/>
     <w:p>
       <w:pPr>
+        <w:rPr>
+          <w:b/>
+          <w:color w:val="000000"/>
+          <w:u w:val="single"/>
+        </w:rPr>
+      </w:pPr>
+      <w:r>
+        <w:rPr>
+          <w:b/>
+          <w:bCs/>
+        </w:rPr>
+        <w:t xml:space="preserve">Prof. Dr. Amir Kamal Amir, </w:t>
+      </w:r>
+      <w:proofErr w:type="gramStart"/>
+      <w:r>
+        <w:rPr>
+          <w:b/>
+          <w:bCs/>
+        </w:rPr>
+        <w:t>M.</w:t>
+      </w:r>
+      <w:r>
+        <w:rPr>
+          <w:b/>
+          <w:bCs/>
+        </w:rPr>
+        <w:t>Sc</w:t>
+      </w:r>
+      <w:proofErr w:type="gramEnd"/>
+      <w:r>
+        <w:rPr>
+          <w:b/>
+          <w:bCs/>
+        </w:rPr>
+        <w:tab/>
+      </w:r>
+      <w:r>
+        <w:rPr>
+          <w:b/>
+          <w:bCs/>
+        </w:rPr>
+        <w:tab/>
+      </w:r>
+      <w:r>
+        <w:rPr>
+          <w:b/>
+          <w:bCs/>
+        </w:rPr>
+        <w:tab/>
+      </w:r>
+      <w:r>
+        <w:rPr>
+          <w:b/>
+          <w:bCs/>
+        </w:rPr>
+        <w:tab/>
+      </w:r>
+      <w:r>
+        <w:rPr>
+          <w:b/>
+          <w:u w:val="single"/>
+        </w:rPr>
+        <w:t>Supri Bin Hj Amir, S.Si., M.Eng.</w:t>
+      </w:r>
+    </w:p>
+    <w:p>
+      <w:pPr>
         <w:pStyle w:val="Heading5"/>
         <w:tabs>
           <w:tab w:val="left" w:pos="6379"/>
         </w:tabs>
         <w:spacing w:line="240" w:lineRule="auto"/>
       </w:pPr>
-      <w:r>
-        <w:rPr>
-          <w:b/>
-          <w:bCs/>
-        </w:rPr>
-        <w:t>Prof. Dr. Amir Kamal Amir, M.</w:t>
-      </w:r>
-      <w:r>
-        <w:rPr>
-          <w:b/>
-          <w:bCs/>
-        </w:rPr>
-        <w:t>Sc</w:t>
-      </w:r>
-      <w:r>
-        <w:rPr>
-          <w:b/>
-          <w:bCs/>
-          <w:u w:val="none"/>
-        </w:rPr>
-        <w:tab/>
-      </w:r>
-      <w:r>
-        <w:rPr>
-          <w:b/>
-          <w:bCs/>
-          <w:lang w:val="id-ID"/>
-        </w:rPr>
-        <w:t>Supri Amir</w:t>
-      </w:r>
-      <w:r>
-        <w:rPr>
-          <w:b/>
-          <w:bCs/>
-        </w:rPr>
-        <w:t xml:space="preserve">, </w:t>
-      </w:r>
-      <w:bookmarkStart w:id="0" w:name="_GoBack"/>
-      <w:bookmarkEnd w:id="0"/>
-      <w:r>
-        <w:rPr>
-          <w:b/>
-          <w:bCs/>
-        </w:rPr>
-        <w:t>S.Si. M.Si</w:t>
-      </w:r>
     </w:p>
     <w:p>
       <w:pPr>
@@ -862,8 +909,56 @@
         </w:rPr>
         <w:t xml:space="preserve">NIP. </w:t>
       </w:r>
-    </w:p>
-    <w:p/>
+      <w:r>
+        <w:rPr>
+          <w:b/>
+          <w:u w:val="none"/>
+        </w:rPr>
+        <w:t>19880504</w:t>
+      </w:r>
+      <w:r>
+        <w:rPr>
+          <w:b/>
+          <w:u w:val="none"/>
+        </w:rPr>
+        <w:t xml:space="preserve"> </w:t>
+      </w:r>
+      <w:r>
+        <w:rPr>
+          <w:b/>
+          <w:u w:val="none"/>
+        </w:rPr>
+        <w:t>201903</w:t>
+      </w:r>
+      <w:r>
+        <w:rPr>
+          <w:b/>
+          <w:u w:val="none"/>
+        </w:rPr>
+        <w:t xml:space="preserve"> </w:t>
+      </w:r>
+      <w:r>
+        <w:rPr>
+          <w:b/>
+          <w:u w:val="none"/>
+        </w:rPr>
+        <w:t>1</w:t>
+      </w:r>
+      <w:r>
+        <w:rPr>
+          <w:b/>
+          <w:u w:val="none"/>
+        </w:rPr>
+        <w:t xml:space="preserve"> </w:t>
+      </w:r>
+      <w:r>
+        <w:rPr>
+          <w:b/>
+          <w:u w:val="none"/>
+        </w:rPr>
+        <w:t>012</w:t>
+      </w:r>
+    </w:p>
     <w:p/>
     <w:p>
       <w:pPr>
@@ -990,8 +1085,18 @@
           <w:bCs/>
           <w:u w:val="single"/>
         </w:rPr>
-        <w:t>Prof. Dr. Moh. Ivan Azis, M.Sc</w:t>
-      </w:r>
+        <w:t xml:space="preserve">Prof. Dr. Moh. Ivan Azis, </w:t>
+      </w:r>
+      <w:proofErr w:type="gramStart"/>
+      <w:r>
+        <w:rPr>
+          <w:b/>
+          <w:bCs/>
+          <w:u w:val="single"/>
+        </w:rPr>
+        <w:t>M.Sc</w:t>
+      </w:r>
+      <w:proofErr w:type="gramEnd"/>
     </w:p>
     <w:p>
       <w:pPr>
@@ -1262,7 +1367,7 @@
       </w:pPr>
     </w:pPrDefault>
   </w:docDefaults>
-  <w:latentStyles w:defLockedState="0" w:defUIPriority="99" w:defSemiHidden="0" w:defUnhideWhenUsed="0" w:defQFormat="0" w:count="377">
+  <w:latentStyles w:defLockedState="0" w:defUIPriority="99" w:defSemiHidden="0" w:defUnhideWhenUsed="0" w:defQFormat="0" w:count="376">
     <w:lsdException w:name="Normal" w:uiPriority="0" w:qFormat="1"/>
     <w:lsdException w:name="heading 1" w:qFormat="1"/>
     <w:lsdException w:name="heading 2" w:qFormat="1"/>
@@ -1368,6 +1473,7 @@
     <w:lsdException w:name="HTML Sample" w:semiHidden="1" w:unhideWhenUsed="1"/>
     <w:lsdException w:name="HTML Typewriter" w:semiHidden="1" w:unhideWhenUsed="1"/>
     <w:lsdException w:name="HTML Variable" w:semiHidden="1" w:unhideWhenUsed="1"/>
+    <w:lsdException w:name="Normal Table" w:semiHidden="1" w:unhideWhenUsed="1"/>
     <w:lsdException w:name="annotation subject" w:semiHidden="1" w:unhideWhenUsed="1"/>
     <w:lsdException w:name="No List" w:semiHidden="1" w:unhideWhenUsed="1"/>
     <w:lsdException w:name="Outline List 1" w:semiHidden="1" w:unhideWhenUsed="1"/>
@@ -1414,8 +1520,10 @@
     <w:lsdException w:name="Table Subtle 2" w:semiHidden="1" w:unhideWhenUsed="1"/>
     <w:lsdException w:name="Table Web 1" w:semiHidden="1" w:unhideWhenUsed="1"/>
     <w:lsdException w:name="Table Web 2" w:semiHidden="1" w:unhideWhenUsed="1"/>
+    <w:lsdException w:name="Table Web 3" w:semiHidden="1" w:unhideWhenUsed="1"/>
     <w:lsdException w:name="Balloon Text" w:semiHidden="1" w:unhideWhenUsed="1"/>
     <w:lsdException w:name="Table Grid" w:uiPriority="59"/>
+    <w:lsdException w:name="Table Theme" w:semiHidden="1" w:unhideWhenUsed="1"/>
     <w:lsdException w:name="Placeholder Text" w:semiHidden="1"/>
     <w:lsdException w:name="No Spacing" w:uiPriority="1" w:qFormat="1"/>
     <w:lsdException w:name="Light Shading" w:uiPriority="60"/>
@@ -1636,7 +1744,6 @@
     <w:lsdException w:name="Hashtag" w:semiHidden="1" w:unhideWhenUsed="1"/>
     <w:lsdException w:name="Unresolved Mention" w:semiHidden="1" w:unhideWhenUsed="1"/>
     <w:lsdException w:name="Smart Link" w:semiHidden="1" w:unhideWhenUsed="1"/>
-    <w:lsdException w:name="Smart Link Error" w:semiHidden="1" w:unhideWhenUsed="1"/>
   </w:latentStyles>
   <w:style w:type="paragraph" w:default="1" w:styleId="Normal">
     <w:name w:val="Normal"/>
@@ -1773,7 +1880,6 @@
   <w:style w:type="character" w:default="1" w:styleId="DefaultParagraphFont">
     <w:name w:val="Default Paragraph Font"/>
     <w:uiPriority w:val="1"/>
-    <w:semiHidden/>
     <w:unhideWhenUsed/>
   </w:style>
   <w:style w:type="table" w:default="1" w:styleId="TableNormal">
@@ -2936,7 +3042,7 @@
 </file>
 
 <file path=customXml/itemProps1.xml><?xml version="1.0" encoding="utf-8"?>
-<ds:datastoreItem xmlns:ds="http://schemas.openxmlformats.org/officeDocument/2006/customXml" ds:itemID="{322E6512-9CA6-4118-BFEE-ED6AF9E90787}">
+<ds:datastoreItem xmlns:ds="http://schemas.openxmlformats.org/officeDocument/2006/customXml" ds:itemID="{A2A3CA80-6B28-46FF-9424-1B5516F1BF05}">
   <ds:schemaRefs>
     <ds:schemaRef ds:uri="http://schemas.openxmlformats.org/officeDocument/2006/bibliography"/>
   </ds:schemaRefs>

</xml_diff>